<commit_message>
updates to documents. converted to pdf
</commit_message>
<xml_diff>
--- a/docs/Jalopy Exchange - UI Essay.docx
+++ b/docs/Jalopy Exchange - UI Essay.docx
@@ -1335,6 +1335,24 @@
         </w:rPr>
         <w:t>The system never runs processes behind the scenes. Every action is invoked by a user</w:t>
       </w:r>
+    </w:p>
+    <w:p>
+      <w:pPr>
+        <w:pStyle w:val="ListParagraph"/>
+        <w:numPr>
+          <w:ilvl w:val="1"/>
+          <w:numId w:val="11"/>
+        </w:numPr>
+        <w:rPr>
+          <w:rFonts w:eastAsiaTheme="majorEastAsia"/>
+        </w:rPr>
+      </w:pPr>
+      <w:r>
+        <w:rPr>
+          <w:rFonts w:eastAsiaTheme="majorEastAsia"/>
+        </w:rPr>
+        <w:t>Buttons are disabled rather than user clicking and met with error alert message (where possible)</w:t>
+      </w:r>
       <w:bookmarkStart w:id="0" w:name="_GoBack"/>
       <w:bookmarkEnd w:id="0"/>
     </w:p>
@@ -4167,7 +4185,7 @@
 </file>
 
 <file path=customXml/itemProps2.xml><?xml version="1.0" encoding="utf-8"?>
-<ds:datastoreItem xmlns:ds="http://schemas.openxmlformats.org/officeDocument/2006/customXml" ds:itemID="{52FD3C0B-D2E0-4B83-A874-CCA2CFD8E23E}">
+<ds:datastoreItem xmlns:ds="http://schemas.openxmlformats.org/officeDocument/2006/customXml" ds:itemID="{9DEB8388-DE21-4440-97FE-54E08B86E6EC}">
   <ds:schemaRefs>
     <ds:schemaRef ds:uri="http://schemas.openxmlformats.org/officeDocument/2006/bibliography"/>
   </ds:schemaRefs>

</xml_diff>